<commit_message>
Fixed to work with real data
</commit_message>
<xml_diff>
--- a/TraysFastUpdate/wwwroot/ReportMacroTemplate_MV.docx
+++ b/TraysFastUpdate/wwwroot/ReportMacroTemplate_MV.docx
@@ -1,6 +1,6 @@
 
 <file path=word/document.xml><?xml version="1.0" encoding="utf-8"?>
-<w:document xmlns:wpc="http://schemas.microsoft.com/office/word/2010/wordprocessingCanvas" xmlns:cx="http://schemas.microsoft.com/office/drawing/2014/chartex" xmlns:cx1="http://schemas.microsoft.com/office/drawing/2015/9/8/chartex" xmlns:cx2="http://schemas.microsoft.com/office/drawing/2015/10/21/chartex" xmlns:cx3="http://schemas.microsoft.com/office/drawing/2016/5/9/chartex" xmlns:cx4="http://schemas.microsoft.com/office/drawing/2016/5/10/chartex" xmlns:cx5="http://schemas.microsoft.com/office/drawing/2016/5/11/chartex" xmlns:cx6="http://schemas.microsoft.com/office/drawing/2016/5/12/chartex" xmlns:cx7="http://schemas.microsoft.com/office/drawing/2016/5/13/chartex" xmlns:cx8="http://schemas.microsoft.com/office/drawing/2016/5/14/chartex" xmlns:mc="http://schemas.openxmlformats.org/markup-compatibility/2006" xmlns:aink="http://schemas.microsoft.com/office/drawing/2016/ink" xmlns:am3d="http://schemas.microsoft.com/office/drawing/2017/model3d" xmlns:o="urn:schemas-microsoft-com:office:office" xmlns:oel="http://schemas.microsoft.com/office/2019/extlst" xmlns:r="http://schemas.openxmlformats.org/officeDocument/2006/relationships" xmlns:m="http://schemas.openxmlformats.org/officeDocument/2006/math" xmlns:v="urn:schemas-microsoft-com:vml" xmlns:wp14="http://schemas.microsoft.com/office/word/2010/wordprocessingDrawing" xmlns:wp="http://schemas.openxmlformats.org/drawingml/2006/wordprocessingDrawing" xmlns:w10="urn:schemas-microsoft-com:office:word" xmlns:w="http://schemas.openxmlformats.org/wordprocessingml/2006/main" xmlns:w14="http://schemas.microsoft.com/office/word/2010/wordml" xmlns:w15="http://schemas.microsoft.com/office/word/2012/wordml" xmlns:w16cex="http://schemas.microsoft.com/office/word/2018/wordml/cex" xmlns:w16cid="http://schemas.microsoft.com/office/word/2016/wordml/cid" xmlns:w16="http://schemas.microsoft.com/office/word/2018/wordml" xmlns:w16du="http://schemas.microsoft.com/office/word/2023/wordml/word16du" xmlns:w16sdtdh="http://schemas.microsoft.com/office/word/2020/wordml/sdtdatahash" xmlns:w16se="http://schemas.microsoft.com/office/word/2015/wordml/symex" xmlns:wpg="http://schemas.microsoft.com/office/word/2010/wordprocessingGroup" xmlns:wpi="http://schemas.microsoft.com/office/word/2010/wordprocessingInk" xmlns:wne="http://schemas.microsoft.com/office/word/2006/wordml" xmlns:wps="http://schemas.microsoft.com/office/word/2010/wordprocessingShape" mc:Ignorable="w14 w15 w16se w16cid w16 w16cex w16sdtdh w16du wp14">
+<w:document xmlns:wpc="http://schemas.microsoft.com/office/word/2010/wordprocessingCanvas" xmlns:cx="http://schemas.microsoft.com/office/drawing/2014/chartex" xmlns:cx1="http://schemas.microsoft.com/office/drawing/2015/9/8/chartex" xmlns:cx2="http://schemas.microsoft.com/office/drawing/2015/10/21/chartex" xmlns:cx3="http://schemas.microsoft.com/office/drawing/2016/5/9/chartex" xmlns:cx4="http://schemas.microsoft.com/office/drawing/2016/5/10/chartex" xmlns:cx5="http://schemas.microsoft.com/office/drawing/2016/5/11/chartex" xmlns:cx6="http://schemas.microsoft.com/office/drawing/2016/5/12/chartex" xmlns:cx7="http://schemas.microsoft.com/office/drawing/2016/5/13/chartex" xmlns:cx8="http://schemas.microsoft.com/office/drawing/2016/5/14/chartex" xmlns:mc="http://schemas.openxmlformats.org/markup-compatibility/2006" xmlns:aink="http://schemas.microsoft.com/office/drawing/2016/ink" xmlns:am3d="http://schemas.microsoft.com/office/drawing/2017/model3d" xmlns:o="urn:schemas-microsoft-com:office:office" xmlns:oel="http://schemas.microsoft.com/office/2019/extlst" xmlns:r="http://schemas.openxmlformats.org/officeDocument/2006/relationships" xmlns:m="http://schemas.openxmlformats.org/officeDocument/2006/math" xmlns:v="urn:schemas-microsoft-com:vml" xmlns:wp14="http://schemas.microsoft.com/office/word/2010/wordprocessingDrawing" xmlns:wp="http://schemas.openxmlformats.org/drawingml/2006/wordprocessingDrawing" xmlns:w10="urn:schemas-microsoft-com:office:word" xmlns:w="http://schemas.openxmlformats.org/wordprocessingml/2006/main" xmlns:w14="http://schemas.microsoft.com/office/word/2010/wordml" xmlns:w15="http://schemas.microsoft.com/office/word/2012/wordml" xmlns:w16cex="http://schemas.microsoft.com/office/word/2018/wordml/cex" xmlns:w16cid="http://schemas.microsoft.com/office/word/2016/wordml/cid" xmlns:w16="http://schemas.microsoft.com/office/word/2018/wordml" xmlns:w16du="http://schemas.microsoft.com/office/word/2023/wordml/word16du" xmlns:w16sdtdh="http://schemas.microsoft.com/office/word/2020/wordml/sdtdatahash" xmlns:w16sdtfl="http://schemas.microsoft.com/office/word/2024/wordml/sdtformatlock" xmlns:w16se="http://schemas.microsoft.com/office/word/2015/wordml/symex" xmlns:wpg="http://schemas.microsoft.com/office/word/2010/wordprocessingGroup" xmlns:wpi="http://schemas.microsoft.com/office/word/2010/wordprocessingInk" xmlns:wne="http://schemas.microsoft.com/office/word/2006/wordml" xmlns:wps="http://schemas.microsoft.com/office/word/2010/wordprocessingShape" mc:Ignorable="w14 w15 w16se w16cid w16 w16cex w16sdtdh w16sdtfl w16du wp14">
   <w:body>
     <w:p>
       <w:pPr>
@@ -33,7 +33,15 @@
         <w:jc w:val="center"/>
       </w:pPr>
       <w:r>
-        <w:t>Cable tray name: {TrayName}</w:t>
+        <w:t>Cable tray name: {</w:t>
+      </w:r>
+      <w:proofErr w:type="spellStart"/>
+      <w:r>
+        <w:t>TrayName</w:t>
+      </w:r>
+      <w:proofErr w:type="spellEnd"/>
+      <w:r>
+        <w:t>}</w:t>
       </w:r>
     </w:p>
     <w:p/>
@@ -49,7 +57,35 @@
         <w:rPr>
           <w:color w:val="000000" w:themeColor="text1"/>
         </w:rPr>
-        <w:t>Cable tray type: Niedax {TrayType}</w:t>
+        <w:t xml:space="preserve">Cable tray type: </w:t>
+      </w:r>
+      <w:proofErr w:type="spellStart"/>
+      <w:r>
+        <w:rPr>
+          <w:color w:val="000000" w:themeColor="text1"/>
+        </w:rPr>
+        <w:t>Niedax</w:t>
+      </w:r>
+      <w:proofErr w:type="spellEnd"/>
+      <w:r>
+        <w:rPr>
+          <w:color w:val="000000" w:themeColor="text1"/>
+        </w:rPr>
+        <w:t xml:space="preserve"> {</w:t>
+      </w:r>
+      <w:proofErr w:type="spellStart"/>
+      <w:r>
+        <w:rPr>
+          <w:color w:val="000000" w:themeColor="text1"/>
+        </w:rPr>
+        <w:t>TrayType</w:t>
+      </w:r>
+      <w:proofErr w:type="spellEnd"/>
+      <w:r>
+        <w:rPr>
+          <w:color w:val="000000" w:themeColor="text1"/>
+        </w:rPr>
+        <w:t>}</w:t>
       </w:r>
     </w:p>
     <w:p>
@@ -64,7 +100,21 @@
         <w:rPr>
           <w:color w:val="000000" w:themeColor="text1"/>
         </w:rPr>
-        <w:t>Cable tray purpose: {TrayPurpose}</w:t>
+        <w:t>Cable tray purpose: {</w:t>
+      </w:r>
+      <w:proofErr w:type="spellStart"/>
+      <w:r>
+        <w:rPr>
+          <w:color w:val="000000" w:themeColor="text1"/>
+        </w:rPr>
+        <w:t>TrayPurpose</w:t>
+      </w:r>
+      <w:proofErr w:type="spellEnd"/>
+      <w:r>
+        <w:rPr>
+          <w:color w:val="000000" w:themeColor="text1"/>
+        </w:rPr>
+        <w:t>}</w:t>
       </w:r>
     </w:p>
     <w:p/>
@@ -81,7 +131,31 @@
         <w:ind w:firstLine="720"/>
       </w:pPr>
       <w:r>
-        <w:t>Height: {TrayHeight} [mm], Width: {TrayWidth} [mm], Length: {TrayLength} [mm],</w:t>
+        <w:t>Height: {</w:t>
+      </w:r>
+      <w:proofErr w:type="spellStart"/>
+      <w:r>
+        <w:t>TrayHeight</w:t>
+      </w:r>
+      <w:proofErr w:type="spellEnd"/>
+      <w:r>
+        <w:t>} [mm], Width: {</w:t>
+      </w:r>
+      <w:proofErr w:type="spellStart"/>
+      <w:r>
+        <w:t>TrayWidth</w:t>
+      </w:r>
+      <w:proofErr w:type="spellEnd"/>
+      <w:r>
+        <w:t>} [mm], Length: {</w:t>
+      </w:r>
+      <w:proofErr w:type="spellStart"/>
+      <w:r>
+        <w:t>TrayLength</w:t>
+      </w:r>
+      <w:proofErr w:type="spellEnd"/>
+      <w:r>
+        <w:t>} [mm],</w:t>
       </w:r>
     </w:p>
     <w:p>
@@ -89,7 +163,15 @@
         <w:ind w:firstLine="720"/>
       </w:pPr>
       <w:r>
-        <w:t>Weight: {TrayWeight} [kg/m],</w:t>
+        <w:t>Weight: {</w:t>
+      </w:r>
+      <w:proofErr w:type="spellStart"/>
+      <w:r>
+        <w:t>TrayWeight</w:t>
+      </w:r>
+      <w:proofErr w:type="spellEnd"/>
+      <w:r>
+        <w:t>} [kg/m],</w:t>
       </w:r>
     </w:p>
     <w:p>
@@ -111,7 +193,15 @@
     <w:p>
       <w:r>
         <w:tab/>
-        <w:t xml:space="preserve">Count: {SupportsCount}, </w:t>
+        <w:t>Count: {</w:t>
+      </w:r>
+      <w:proofErr w:type="spellStart"/>
+      <w:r>
+        <w:t>SupportsCount</w:t>
+      </w:r>
+      <w:proofErr w:type="spellEnd"/>
+      <w:r>
+        <w:t xml:space="preserve">}, </w:t>
       </w:r>
     </w:p>
     <w:p>
@@ -119,7 +209,15 @@
         <w:ind w:firstLine="720"/>
       </w:pPr>
       <w:r>
-        <w:t>Weight per piece: {SupportWeight} [kg]</w:t>
+        <w:t>Weight per piece: {</w:t>
+      </w:r>
+      <w:proofErr w:type="spellStart"/>
+      <w:r>
+        <w:t>SupportWeight</w:t>
+      </w:r>
+      <w:proofErr w:type="spellEnd"/>
+      <w:r>
+        <w:t>} [kg]</w:t>
       </w:r>
     </w:p>
     <w:p>
@@ -138,7 +236,15 @@
     </w:p>
     <w:p>
       <w:r>
-        <w:t>{CablesTable}</w:t>
+        <w:t>{</w:t>
+      </w:r>
+      <w:proofErr w:type="spellStart"/>
+      <w:r>
+        <w:t>CablesTable</w:t>
+      </w:r>
+      <w:proofErr w:type="spellEnd"/>
+      <w:r>
+        <w:t>}</w:t>
       </w:r>
       <w:r>
         <w:br w:type="page"/>
@@ -164,21 +270,21 @@
     <w:p>
       <w:r>
         <w:tab/>
-        <w:t xml:space="preserve">The supports weight calculations </w:t>
-      </w:r>
-      <w:proofErr w:type="gramStart"/>
-      <w:r>
-        <w:t>depends</w:t>
-      </w:r>
-      <w:proofErr w:type="gramEnd"/>
-      <w:r>
-        <w:t xml:space="preserve"> on the distance between the supports based on the tray length and the count. For </w:t>
+        <w:t xml:space="preserve">The supports weight calculations depend on the distance between the supports based on the tray length and the count. For </w:t>
       </w:r>
       <w:r>
         <w:t>“</w:t>
       </w:r>
       <w:r>
-        <w:t>{TrayType}</w:t>
+        <w:t>{</w:t>
+      </w:r>
+      <w:proofErr w:type="spellStart"/>
+      <w:r>
+        <w:t>TrayType</w:t>
+      </w:r>
+      <w:proofErr w:type="spellEnd"/>
+      <w:r>
+        <w:t>}</w:t>
       </w:r>
       <w:r>
         <w:t>”</w:t>
@@ -190,13 +296,16 @@
         <w:t xml:space="preserve"> meters</w:t>
       </w:r>
       <w:r>
+        <w:t>,</w:t>
+      </w:r>
+      <w:r>
         <w:t xml:space="preserve"> we have 2 pieces of supports. For trays that the length is bigger than 20% from the base {Distance}</w:t>
       </w:r>
       <w:r>
         <w:t xml:space="preserve"> meters</w:t>
       </w:r>
       <w:r>
-        <w:t>, there is an additional support.</w:t>
+        <w:t>, there is additional support.</w:t>
       </w:r>
     </w:p>
     <w:p>
@@ -213,7 +322,15 @@
         <w:jc w:val="center"/>
       </w:pPr>
       <w:r>
-        <w:t xml:space="preserve">Supports total weight: {SuppTotalWeight} </w:t>
+        <w:t>Supports total weight: {</w:t>
+      </w:r>
+      <w:proofErr w:type="spellStart"/>
+      <w:r>
+        <w:t>SuppTotalWeight</w:t>
+      </w:r>
+      <w:proofErr w:type="spellEnd"/>
+      <w:r>
+        <w:t xml:space="preserve">} </w:t>
       </w:r>
     </w:p>
     <w:p>
@@ -227,7 +344,15 @@
         <w:jc w:val="center"/>
       </w:pPr>
       <w:r>
-        <w:t>Supports weight load per meter: {SuppWeightPerMeter}</w:t>
+        <w:t>Supports weight load per meter: {</w:t>
+      </w:r>
+      <w:proofErr w:type="spellStart"/>
+      <w:r>
+        <w:t>SuppWeightPerMeter</w:t>
+      </w:r>
+      <w:proofErr w:type="spellEnd"/>
+      <w:r>
+        <w:t>}</w:t>
       </w:r>
     </w:p>
     <w:p>
@@ -265,7 +390,15 @@
         <w:t>Tray weight l</w:t>
       </w:r>
       <w:r>
-        <w:t>oad per meter: {TrayLoadPerMeter}</w:t>
+        <w:t>oad per meter: {</w:t>
+      </w:r>
+      <w:proofErr w:type="spellStart"/>
+      <w:r>
+        <w:t>TrayLoadPerMeter</w:t>
+      </w:r>
+      <w:proofErr w:type="spellEnd"/>
+      <w:r>
+        <w:t>}</w:t>
       </w:r>
     </w:p>
     <w:p>
@@ -284,7 +417,15 @@
         <w:t xml:space="preserve">Tray total own weight: </w:t>
       </w:r>
       <w:r>
-        <w:t>{TrayWeightCalcs}</w:t>
+        <w:t>{</w:t>
+      </w:r>
+      <w:proofErr w:type="spellStart"/>
+      <w:r>
+        <w:t>TrayWeightCalcs</w:t>
+      </w:r>
+      <w:proofErr w:type="spellEnd"/>
+      <w:r>
+        <w:t>}</w:t>
       </w:r>
     </w:p>
     <w:p>
@@ -319,18 +460,31 @@
         <w:t xml:space="preserve"> </w:t>
       </w:r>
       <w:r>
-        <w:t>{CablesWeightPerMeter}</w:t>
+        <w:t>{</w:t>
+      </w:r>
+      <w:proofErr w:type="spellStart"/>
+      <w:r>
+        <w:t>CablesWeightPerMeter</w:t>
+      </w:r>
+      <w:proofErr w:type="spellEnd"/>
+      <w:r>
+        <w:t>}</w:t>
       </w:r>
     </w:p>
     <w:p>
       <w:pPr>
         <w:ind w:firstLine="720"/>
       </w:pPr>
-      <w:r>
-        <w:t xml:space="preserve">Total weight of all the cables on the tray is the sum of the </w:t>
-      </w:r>
       <w:proofErr w:type="gramStart"/>
       <w:r>
+        <w:t>Total</w:t>
+      </w:r>
+      <w:proofErr w:type="gramEnd"/>
+      <w:r>
+        <w:t xml:space="preserve"> weight of all the cables on the tray is the sum of the </w:t>
+      </w:r>
+      <w:proofErr w:type="gramStart"/>
+      <w:r>
         <w:t>cables</w:t>
       </w:r>
       <w:proofErr w:type="gramEnd"/>
@@ -346,7 +500,15 @@
         <w:t xml:space="preserve">Total weight on the tray: </w:t>
       </w:r>
       <w:r>
-        <w:t>{CablesWeightCalculations}</w:t>
+        <w:t>{</w:t>
+      </w:r>
+      <w:proofErr w:type="spellStart"/>
+      <w:r>
+        <w:t>CablesWeightCalculations</w:t>
+      </w:r>
+      <w:proofErr w:type="spellEnd"/>
+      <w:r>
+        <w:t>}</w:t>
       </w:r>
     </w:p>
     <w:p>
@@ -372,7 +534,15 @@
         <w:t>per meter:</w:t>
       </w:r>
       <w:r>
-        <w:t xml:space="preserve"> {TotalPerPoint}</w:t>
+        <w:t xml:space="preserve"> {</w:t>
+      </w:r>
+      <w:proofErr w:type="spellStart"/>
+      <w:r>
+        <w:t>TotalPerPoint</w:t>
+      </w:r>
+      <w:proofErr w:type="spellEnd"/>
+      <w:r>
+        <w:t>}</w:t>
       </w:r>
     </w:p>
     <w:p>
@@ -383,7 +553,15 @@
         <w:t xml:space="preserve">Total weight: </w:t>
       </w:r>
       <w:r>
-        <w:t>{TotalCalc}</w:t>
+        <w:t>{</w:t>
+      </w:r>
+      <w:proofErr w:type="spellStart"/>
+      <w:r>
+        <w:t>TotalCalc</w:t>
+      </w:r>
+      <w:proofErr w:type="spellEnd"/>
+      <w:r>
+        <w:t>}</w:t>
       </w:r>
     </w:p>
     <w:p/>
@@ -392,7 +570,15 @@
         <w:jc w:val="center"/>
       </w:pPr>
       <w:r>
-        <w:t>{DiagramTrayPic}</w:t>
+        <w:t>{</w:t>
+      </w:r>
+      <w:proofErr w:type="spellStart"/>
+      <w:r>
+        <w:t>DiagramTrayPic</w:t>
+      </w:r>
+      <w:proofErr w:type="spellEnd"/>
+      <w:r>
+        <w:t>}</w:t>
       </w:r>
     </w:p>
     <w:p>
@@ -467,7 +653,15 @@
         <w:t>All trays “</w:t>
       </w:r>
       <w:r>
-        <w:t>{TrayType}</w:t>
+        <w:t>{</w:t>
+      </w:r>
+      <w:proofErr w:type="spellStart"/>
+      <w:r>
+        <w:t>TrayType</w:t>
+      </w:r>
+      <w:proofErr w:type="spellEnd"/>
+      <w:r>
+        <w:t>}</w:t>
       </w:r>
       <w:r>
         <w:t xml:space="preserve">” type are ladder type trays. </w:t>
@@ -497,7 +691,15 @@
         <w:jc w:val="center"/>
       </w:pPr>
       <w:r>
-        <w:t>{TrayPicture}</w:t>
+        <w:t>{</w:t>
+      </w:r>
+      <w:proofErr w:type="spellStart"/>
+      <w:r>
+        <w:t>TrayPicture</w:t>
+      </w:r>
+      <w:proofErr w:type="spellEnd"/>
+      <w:r>
+        <w:t>}</w:t>
       </w:r>
     </w:p>
     <w:p>
@@ -521,16 +723,52 @@
         <w:ind w:firstLine="720"/>
       </w:pPr>
       <w:r>
-        <w:t xml:space="preserve">Tray board height is {TrayHeight} [mm], but the </w:t>
+        <w:t>Tray board height is {</w:t>
+      </w:r>
+      <w:proofErr w:type="spellStart"/>
+      <w:r>
+        <w:t>TrayHeight</w:t>
+      </w:r>
+      <w:proofErr w:type="spellEnd"/>
+      <w:r>
+        <w:t xml:space="preserve">} [mm], but the </w:t>
       </w:r>
       <w:r>
         <w:t>C-profiles</w:t>
       </w:r>
       <w:r>
-        <w:t xml:space="preserve"> occupies a part of the volume space. So, the useful height for the tray is {TrayHeight} – 15 = {TrayHeightFormula} [mm]. </w:t>
-      </w:r>
-      <w:r>
-        <w:t>Medium voltage cables are laid and grouped in triangle (“trefoil”) formation, forming each a 3-phase system.</w:t>
+        <w:t xml:space="preserve"> occup</w:t>
+      </w:r>
+      <w:r>
+        <w:t>y</w:t>
+      </w:r>
+      <w:r>
+        <w:t xml:space="preserve"> a part of the volume space. So, the useful height for the tray is {</w:t>
+      </w:r>
+      <w:proofErr w:type="spellStart"/>
+      <w:r>
+        <w:t>TrayHeight</w:t>
+      </w:r>
+      <w:proofErr w:type="spellEnd"/>
+      <w:r>
+        <w:t>} – 15 = {</w:t>
+      </w:r>
+      <w:proofErr w:type="spellStart"/>
+      <w:r>
+        <w:t>TrayHeightFormula</w:t>
+      </w:r>
+      <w:proofErr w:type="spellEnd"/>
+      <w:r>
+        <w:t xml:space="preserve">} [mm]. </w:t>
+      </w:r>
+      <w:r>
+        <w:t xml:space="preserve">Medium voltage cables are laid and grouped in </w:t>
+      </w:r>
+      <w:r>
+        <w:t xml:space="preserve">a </w:t>
+      </w:r>
+      <w:r>
+        <w:t>triangle (“trefoil”) formation, forming each a 3-phase system.</w:t>
       </w:r>
     </w:p>
     <w:p>
@@ -636,7 +874,10 @@
         <w:t xml:space="preserve"> </w:t>
       </w:r>
       <w:r>
-        <w:t xml:space="preserve">Minimum distance of cable bundle/trefoil </w:t>
+        <w:t>The m</w:t>
+      </w:r>
+      <w:r>
+        <w:t xml:space="preserve">inimum distance of cable bundle/trefoil </w:t>
       </w:r>
       <w:r>
         <w:t>is</w:t>
@@ -656,7 +897,10 @@
       </w:r>
       <w:proofErr w:type="gramEnd"/>
       <w:r>
-        <w:t xml:space="preserve"> be complied with along the entire laying distance (exception for building-pass-through / penetrations). Power cables laid in parallel shall have the same cable lengths. A maximum cable length difference of 3% can be accepted if properly considered in cable dimensioning (de-rating).</w:t>
+        <w:t xml:space="preserve"> be complied with along the entire laying distance (except for building-pass-through / penetrations). Power cables laid in parallel shall have the same cable lengths. A maximum cable length difference of 3% can be accepted if properly considered in cable dimensioning (de-rating).</w:t>
+      </w:r>
+      <w:r>
+        <w:t xml:space="preserve"> No free space is considered.</w:t>
       </w:r>
     </w:p>
     <w:p>
@@ -674,7 +918,7 @@
         </w:rPr>
         <w:lastRenderedPageBreak/>
         <w:drawing>
-          <wp:inline distT="0" distB="0" distL="0" distR="0" wp14:anchorId="66C12839" wp14:editId="18018775">
+          <wp:inline distT="0" distB="0" distL="0" distR="0" wp14:anchorId="66C12839" wp14:editId="2B33CB64">
             <wp:extent cx="6181725" cy="2653030"/>
             <wp:effectExtent l="0" t="0" r="9525" b="0"/>
             <wp:docPr id="1518425109" name="Picture 2"/>
@@ -780,7 +1024,7 @@
 </file>
 
 <file path=word/endnotes.xml><?xml version="1.0" encoding="utf-8"?>
-<w:endnotes xmlns:wpc="http://schemas.microsoft.com/office/word/2010/wordprocessingCanvas" xmlns:cx="http://schemas.microsoft.com/office/drawing/2014/chartex" xmlns:cx1="http://schemas.microsoft.com/office/drawing/2015/9/8/chartex" xmlns:cx2="http://schemas.microsoft.com/office/drawing/2015/10/21/chartex" xmlns:cx3="http://schemas.microsoft.com/office/drawing/2016/5/9/chartex" xmlns:cx4="http://schemas.microsoft.com/office/drawing/2016/5/10/chartex" xmlns:cx5="http://schemas.microsoft.com/office/drawing/2016/5/11/chartex" xmlns:cx6="http://schemas.microsoft.com/office/drawing/2016/5/12/chartex" xmlns:cx7="http://schemas.microsoft.com/office/drawing/2016/5/13/chartex" xmlns:cx8="http://schemas.microsoft.com/office/drawing/2016/5/14/chartex" xmlns:mc="http://schemas.openxmlformats.org/markup-compatibility/2006" xmlns:aink="http://schemas.microsoft.com/office/drawing/2016/ink" xmlns:am3d="http://schemas.microsoft.com/office/drawing/2017/model3d" xmlns:o="urn:schemas-microsoft-com:office:office" xmlns:oel="http://schemas.microsoft.com/office/2019/extlst" xmlns:r="http://schemas.openxmlformats.org/officeDocument/2006/relationships" xmlns:m="http://schemas.openxmlformats.org/officeDocument/2006/math" xmlns:v="urn:schemas-microsoft-com:vml" xmlns:wp14="http://schemas.microsoft.com/office/word/2010/wordprocessingDrawing" xmlns:wp="http://schemas.openxmlformats.org/drawingml/2006/wordprocessingDrawing" xmlns:w10="urn:schemas-microsoft-com:office:word" xmlns:w="http://schemas.openxmlformats.org/wordprocessingml/2006/main" xmlns:w14="http://schemas.microsoft.com/office/word/2010/wordml" xmlns:w15="http://schemas.microsoft.com/office/word/2012/wordml" xmlns:w16cex="http://schemas.microsoft.com/office/word/2018/wordml/cex" xmlns:w16cid="http://schemas.microsoft.com/office/word/2016/wordml/cid" xmlns:w16="http://schemas.microsoft.com/office/word/2018/wordml" xmlns:w16du="http://schemas.microsoft.com/office/word/2023/wordml/word16du" xmlns:w16sdtdh="http://schemas.microsoft.com/office/word/2020/wordml/sdtdatahash" xmlns:w16se="http://schemas.microsoft.com/office/word/2015/wordml/symex" xmlns:wpg="http://schemas.microsoft.com/office/word/2010/wordprocessingGroup" xmlns:wpi="http://schemas.microsoft.com/office/word/2010/wordprocessingInk" xmlns:wne="http://schemas.microsoft.com/office/word/2006/wordml" xmlns:wps="http://schemas.microsoft.com/office/word/2010/wordprocessingShape" mc:Ignorable="w14 w15 w16se w16cid w16 w16cex w16sdtdh w16du wp14">
+<w:endnotes xmlns:wpc="http://schemas.microsoft.com/office/word/2010/wordprocessingCanvas" xmlns:cx="http://schemas.microsoft.com/office/drawing/2014/chartex" xmlns:cx1="http://schemas.microsoft.com/office/drawing/2015/9/8/chartex" xmlns:cx2="http://schemas.microsoft.com/office/drawing/2015/10/21/chartex" xmlns:cx3="http://schemas.microsoft.com/office/drawing/2016/5/9/chartex" xmlns:cx4="http://schemas.microsoft.com/office/drawing/2016/5/10/chartex" xmlns:cx5="http://schemas.microsoft.com/office/drawing/2016/5/11/chartex" xmlns:cx6="http://schemas.microsoft.com/office/drawing/2016/5/12/chartex" xmlns:cx7="http://schemas.microsoft.com/office/drawing/2016/5/13/chartex" xmlns:cx8="http://schemas.microsoft.com/office/drawing/2016/5/14/chartex" xmlns:mc="http://schemas.openxmlformats.org/markup-compatibility/2006" xmlns:aink="http://schemas.microsoft.com/office/drawing/2016/ink" xmlns:am3d="http://schemas.microsoft.com/office/drawing/2017/model3d" xmlns:o="urn:schemas-microsoft-com:office:office" xmlns:oel="http://schemas.microsoft.com/office/2019/extlst" xmlns:r="http://schemas.openxmlformats.org/officeDocument/2006/relationships" xmlns:m="http://schemas.openxmlformats.org/officeDocument/2006/math" xmlns:v="urn:schemas-microsoft-com:vml" xmlns:wp14="http://schemas.microsoft.com/office/word/2010/wordprocessingDrawing" xmlns:wp="http://schemas.openxmlformats.org/drawingml/2006/wordprocessingDrawing" xmlns:w10="urn:schemas-microsoft-com:office:word" xmlns:w="http://schemas.openxmlformats.org/wordprocessingml/2006/main" xmlns:w14="http://schemas.microsoft.com/office/word/2010/wordml" xmlns:w15="http://schemas.microsoft.com/office/word/2012/wordml" xmlns:w16cex="http://schemas.microsoft.com/office/word/2018/wordml/cex" xmlns:w16cid="http://schemas.microsoft.com/office/word/2016/wordml/cid" xmlns:w16="http://schemas.microsoft.com/office/word/2018/wordml" xmlns:w16du="http://schemas.microsoft.com/office/word/2023/wordml/word16du" xmlns:w16sdtdh="http://schemas.microsoft.com/office/word/2020/wordml/sdtdatahash" xmlns:w16sdtfl="http://schemas.microsoft.com/office/word/2024/wordml/sdtformatlock" xmlns:w16se="http://schemas.microsoft.com/office/word/2015/wordml/symex" xmlns:wpg="http://schemas.microsoft.com/office/word/2010/wordprocessingGroup" xmlns:wpi="http://schemas.microsoft.com/office/word/2010/wordprocessingInk" xmlns:wne="http://schemas.microsoft.com/office/word/2006/wordml" xmlns:wps="http://schemas.microsoft.com/office/word/2010/wordprocessingShape" mc:Ignorable="w14 w15 w16se w16cid w16 w16cex w16sdtdh w16sdtfl w16du wp14">
   <w:endnote w:type="separator" w:id="-1">
     <w:p>
       <w:pPr>
@@ -805,7 +1049,7 @@
 </file>
 
 <file path=word/footer1.xml><?xml version="1.0" encoding="utf-8"?>
-<w:ftr xmlns:wpc="http://schemas.microsoft.com/office/word/2010/wordprocessingCanvas" xmlns:cx="http://schemas.microsoft.com/office/drawing/2014/chartex" xmlns:cx1="http://schemas.microsoft.com/office/drawing/2015/9/8/chartex" xmlns:cx2="http://schemas.microsoft.com/office/drawing/2015/10/21/chartex" xmlns:cx3="http://schemas.microsoft.com/office/drawing/2016/5/9/chartex" xmlns:cx4="http://schemas.microsoft.com/office/drawing/2016/5/10/chartex" xmlns:cx5="http://schemas.microsoft.com/office/drawing/2016/5/11/chartex" xmlns:cx6="http://schemas.microsoft.com/office/drawing/2016/5/12/chartex" xmlns:cx7="http://schemas.microsoft.com/office/drawing/2016/5/13/chartex" xmlns:cx8="http://schemas.microsoft.com/office/drawing/2016/5/14/chartex" xmlns:mc="http://schemas.openxmlformats.org/markup-compatibility/2006" xmlns:aink="http://schemas.microsoft.com/office/drawing/2016/ink" xmlns:am3d="http://schemas.microsoft.com/office/drawing/2017/model3d" xmlns:o="urn:schemas-microsoft-com:office:office" xmlns:oel="http://schemas.microsoft.com/office/2019/extlst" xmlns:r="http://schemas.openxmlformats.org/officeDocument/2006/relationships" xmlns:m="http://schemas.openxmlformats.org/officeDocument/2006/math" xmlns:v="urn:schemas-microsoft-com:vml" xmlns:wp14="http://schemas.microsoft.com/office/word/2010/wordprocessingDrawing" xmlns:wp="http://schemas.openxmlformats.org/drawingml/2006/wordprocessingDrawing" xmlns:w10="urn:schemas-microsoft-com:office:word" xmlns:w="http://schemas.openxmlformats.org/wordprocessingml/2006/main" xmlns:w14="http://schemas.microsoft.com/office/word/2010/wordml" xmlns:w15="http://schemas.microsoft.com/office/word/2012/wordml" xmlns:w16cex="http://schemas.microsoft.com/office/word/2018/wordml/cex" xmlns:w16cid="http://schemas.microsoft.com/office/word/2016/wordml/cid" xmlns:w16="http://schemas.microsoft.com/office/word/2018/wordml" xmlns:w16du="http://schemas.microsoft.com/office/word/2023/wordml/word16du" xmlns:w16sdtdh="http://schemas.microsoft.com/office/word/2020/wordml/sdtdatahash" xmlns:w16se="http://schemas.microsoft.com/office/word/2015/wordml/symex" xmlns:wpg="http://schemas.microsoft.com/office/word/2010/wordprocessingGroup" xmlns:wpi="http://schemas.microsoft.com/office/word/2010/wordprocessingInk" xmlns:wne="http://schemas.microsoft.com/office/word/2006/wordml" xmlns:wps="http://schemas.microsoft.com/office/word/2010/wordprocessingShape" mc:Ignorable="w14 w15 w16se w16cid w16 w16cex w16sdtdh w16du wp14">
+<w:ftr xmlns:wpc="http://schemas.microsoft.com/office/word/2010/wordprocessingCanvas" xmlns:cx="http://schemas.microsoft.com/office/drawing/2014/chartex" xmlns:cx1="http://schemas.microsoft.com/office/drawing/2015/9/8/chartex" xmlns:cx2="http://schemas.microsoft.com/office/drawing/2015/10/21/chartex" xmlns:cx3="http://schemas.microsoft.com/office/drawing/2016/5/9/chartex" xmlns:cx4="http://schemas.microsoft.com/office/drawing/2016/5/10/chartex" xmlns:cx5="http://schemas.microsoft.com/office/drawing/2016/5/11/chartex" xmlns:cx6="http://schemas.microsoft.com/office/drawing/2016/5/12/chartex" xmlns:cx7="http://schemas.microsoft.com/office/drawing/2016/5/13/chartex" xmlns:cx8="http://schemas.microsoft.com/office/drawing/2016/5/14/chartex" xmlns:mc="http://schemas.openxmlformats.org/markup-compatibility/2006" xmlns:aink="http://schemas.microsoft.com/office/drawing/2016/ink" xmlns:am3d="http://schemas.microsoft.com/office/drawing/2017/model3d" xmlns:o="urn:schemas-microsoft-com:office:office" xmlns:oel="http://schemas.microsoft.com/office/2019/extlst" xmlns:r="http://schemas.openxmlformats.org/officeDocument/2006/relationships" xmlns:m="http://schemas.openxmlformats.org/officeDocument/2006/math" xmlns:v="urn:schemas-microsoft-com:vml" xmlns:wp14="http://schemas.microsoft.com/office/word/2010/wordprocessingDrawing" xmlns:wp="http://schemas.openxmlformats.org/drawingml/2006/wordprocessingDrawing" xmlns:w10="urn:schemas-microsoft-com:office:word" xmlns:w="http://schemas.openxmlformats.org/wordprocessingml/2006/main" xmlns:w14="http://schemas.microsoft.com/office/word/2010/wordml" xmlns:w15="http://schemas.microsoft.com/office/word/2012/wordml" xmlns:w16cex="http://schemas.microsoft.com/office/word/2018/wordml/cex" xmlns:w16cid="http://schemas.microsoft.com/office/word/2016/wordml/cid" xmlns:w16="http://schemas.microsoft.com/office/word/2018/wordml" xmlns:w16du="http://schemas.microsoft.com/office/word/2023/wordml/word16du" xmlns:w16sdtdh="http://schemas.microsoft.com/office/word/2020/wordml/sdtdatahash" xmlns:w16sdtfl="http://schemas.microsoft.com/office/word/2024/wordml/sdtformatlock" xmlns:w16se="http://schemas.microsoft.com/office/word/2015/wordml/symex" xmlns:wpg="http://schemas.microsoft.com/office/word/2010/wordprocessingGroup" xmlns:wpi="http://schemas.microsoft.com/office/word/2010/wordprocessingInk" xmlns:wne="http://schemas.microsoft.com/office/word/2006/wordml" xmlns:wps="http://schemas.microsoft.com/office/word/2010/wordprocessingShape" mc:Ignorable="w14 w15 w16se w16cid w16 w16cex w16sdtdh w16sdtfl w16du wp14">
   <w:tbl>
     <w:tblPr>
       <w:tblStyle w:val="TableGrid"/>
@@ -882,7 +1126,15 @@
             </w:tabs>
           </w:pPr>
           <w:r>
-            <w:t xml:space="preserve"> DATE: {TodayDate}</w:t>
+            <w:t xml:space="preserve"> DATE: {</w:t>
+          </w:r>
+          <w:proofErr w:type="spellStart"/>
+          <w:r>
+            <w:t>TodayDate</w:t>
+          </w:r>
+          <w:proofErr w:type="spellEnd"/>
+          <w:r>
+            <w:t>}</w:t>
           </w:r>
         </w:p>
       </w:tc>
@@ -902,7 +1154,15 @@
             </w:tabs>
           </w:pPr>
           <w:r>
-            <w:t>SHEET: Cable tray calculations - {TrayName}</w:t>
+            <w:t>SHEET: Cable tray calculations - {</w:t>
+          </w:r>
+          <w:proofErr w:type="spellStart"/>
+          <w:r>
+            <w:t>TrayName</w:t>
+          </w:r>
+          <w:proofErr w:type="spellEnd"/>
+          <w:r>
+            <w:t>}</w:t>
           </w:r>
         </w:p>
       </w:tc>
@@ -945,7 +1205,15 @@
             <w:t xml:space="preserve"> </w:t>
           </w:r>
           <w:r>
-            <w:t>{DocNo}</w:t>
+            <w:t>{</w:t>
+          </w:r>
+          <w:proofErr w:type="spellStart"/>
+          <w:r>
+            <w:t>DocNo</w:t>
+          </w:r>
+          <w:proofErr w:type="spellEnd"/>
+          <w:r>
+            <w:t>}</w:t>
           </w:r>
         </w:p>
       </w:tc>
@@ -968,7 +1236,15 @@
             <w:t xml:space="preserve"> </w:t>
           </w:r>
           <w:r>
-            <w:t>{DocType}</w:t>
+            <w:t>{</w:t>
+          </w:r>
+          <w:proofErr w:type="spellStart"/>
+          <w:r>
+            <w:t>DocType</w:t>
+          </w:r>
+          <w:proofErr w:type="spellEnd"/>
+          <w:r>
+            <w:t>}</w:t>
           </w:r>
         </w:p>
       </w:tc>
@@ -985,7 +1261,15 @@
             </w:tabs>
           </w:pPr>
           <w:r>
-            <w:t>DOC. PART: {DocPart}</w:t>
+            <w:t>DOC. PART: {</w:t>
+          </w:r>
+          <w:proofErr w:type="spellStart"/>
+          <w:r>
+            <w:t>DocPart</w:t>
+          </w:r>
+          <w:proofErr w:type="spellEnd"/>
+          <w:r>
+            <w:t>}</w:t>
           </w:r>
         </w:p>
       </w:tc>
@@ -1008,7 +1292,15 @@
             <w:t xml:space="preserve"> </w:t>
           </w:r>
           <w:r>
-            <w:t>{RevNo}</w:t>
+            <w:t>{</w:t>
+          </w:r>
+          <w:proofErr w:type="spellStart"/>
+          <w:r>
+            <w:t>RevNo</w:t>
+          </w:r>
+          <w:proofErr w:type="spellEnd"/>
+          <w:r>
+            <w:t>}</w:t>
           </w:r>
         </w:p>
       </w:tc>
@@ -1129,7 +1421,7 @@
 </file>
 
 <file path=word/footnotes.xml><?xml version="1.0" encoding="utf-8"?>
-<w:footnotes xmlns:wpc="http://schemas.microsoft.com/office/word/2010/wordprocessingCanvas" xmlns:cx="http://schemas.microsoft.com/office/drawing/2014/chartex" xmlns:cx1="http://schemas.microsoft.com/office/drawing/2015/9/8/chartex" xmlns:cx2="http://schemas.microsoft.com/office/drawing/2015/10/21/chartex" xmlns:cx3="http://schemas.microsoft.com/office/drawing/2016/5/9/chartex" xmlns:cx4="http://schemas.microsoft.com/office/drawing/2016/5/10/chartex" xmlns:cx5="http://schemas.microsoft.com/office/drawing/2016/5/11/chartex" xmlns:cx6="http://schemas.microsoft.com/office/drawing/2016/5/12/chartex" xmlns:cx7="http://schemas.microsoft.com/office/drawing/2016/5/13/chartex" xmlns:cx8="http://schemas.microsoft.com/office/drawing/2016/5/14/chartex" xmlns:mc="http://schemas.openxmlformats.org/markup-compatibility/2006" xmlns:aink="http://schemas.microsoft.com/office/drawing/2016/ink" xmlns:am3d="http://schemas.microsoft.com/office/drawing/2017/model3d" xmlns:o="urn:schemas-microsoft-com:office:office" xmlns:oel="http://schemas.microsoft.com/office/2019/extlst" xmlns:r="http://schemas.openxmlformats.org/officeDocument/2006/relationships" xmlns:m="http://schemas.openxmlformats.org/officeDocument/2006/math" xmlns:v="urn:schemas-microsoft-com:vml" xmlns:wp14="http://schemas.microsoft.com/office/word/2010/wordprocessingDrawing" xmlns:wp="http://schemas.openxmlformats.org/drawingml/2006/wordprocessingDrawing" xmlns:w10="urn:schemas-microsoft-com:office:word" xmlns:w="http://schemas.openxmlformats.org/wordprocessingml/2006/main" xmlns:w14="http://schemas.microsoft.com/office/word/2010/wordml" xmlns:w15="http://schemas.microsoft.com/office/word/2012/wordml" xmlns:w16cex="http://schemas.microsoft.com/office/word/2018/wordml/cex" xmlns:w16cid="http://schemas.microsoft.com/office/word/2016/wordml/cid" xmlns:w16="http://schemas.microsoft.com/office/word/2018/wordml" xmlns:w16du="http://schemas.microsoft.com/office/word/2023/wordml/word16du" xmlns:w16sdtdh="http://schemas.microsoft.com/office/word/2020/wordml/sdtdatahash" xmlns:w16se="http://schemas.microsoft.com/office/word/2015/wordml/symex" xmlns:wpg="http://schemas.microsoft.com/office/word/2010/wordprocessingGroup" xmlns:wpi="http://schemas.microsoft.com/office/word/2010/wordprocessingInk" xmlns:wne="http://schemas.microsoft.com/office/word/2006/wordml" xmlns:wps="http://schemas.microsoft.com/office/word/2010/wordprocessingShape" mc:Ignorable="w14 w15 w16se w16cid w16 w16cex w16sdtdh w16du wp14">
+<w:footnotes xmlns:wpc="http://schemas.microsoft.com/office/word/2010/wordprocessingCanvas" xmlns:cx="http://schemas.microsoft.com/office/drawing/2014/chartex" xmlns:cx1="http://schemas.microsoft.com/office/drawing/2015/9/8/chartex" xmlns:cx2="http://schemas.microsoft.com/office/drawing/2015/10/21/chartex" xmlns:cx3="http://schemas.microsoft.com/office/drawing/2016/5/9/chartex" xmlns:cx4="http://schemas.microsoft.com/office/drawing/2016/5/10/chartex" xmlns:cx5="http://schemas.microsoft.com/office/drawing/2016/5/11/chartex" xmlns:cx6="http://schemas.microsoft.com/office/drawing/2016/5/12/chartex" xmlns:cx7="http://schemas.microsoft.com/office/drawing/2016/5/13/chartex" xmlns:cx8="http://schemas.microsoft.com/office/drawing/2016/5/14/chartex" xmlns:mc="http://schemas.openxmlformats.org/markup-compatibility/2006" xmlns:aink="http://schemas.microsoft.com/office/drawing/2016/ink" xmlns:am3d="http://schemas.microsoft.com/office/drawing/2017/model3d" xmlns:o="urn:schemas-microsoft-com:office:office" xmlns:oel="http://schemas.microsoft.com/office/2019/extlst" xmlns:r="http://schemas.openxmlformats.org/officeDocument/2006/relationships" xmlns:m="http://schemas.openxmlformats.org/officeDocument/2006/math" xmlns:v="urn:schemas-microsoft-com:vml" xmlns:wp14="http://schemas.microsoft.com/office/word/2010/wordprocessingDrawing" xmlns:wp="http://schemas.openxmlformats.org/drawingml/2006/wordprocessingDrawing" xmlns:w10="urn:schemas-microsoft-com:office:word" xmlns:w="http://schemas.openxmlformats.org/wordprocessingml/2006/main" xmlns:w14="http://schemas.microsoft.com/office/word/2010/wordml" xmlns:w15="http://schemas.microsoft.com/office/word/2012/wordml" xmlns:w16cex="http://schemas.microsoft.com/office/word/2018/wordml/cex" xmlns:w16cid="http://schemas.microsoft.com/office/word/2016/wordml/cid" xmlns:w16="http://schemas.microsoft.com/office/word/2018/wordml" xmlns:w16du="http://schemas.microsoft.com/office/word/2023/wordml/word16du" xmlns:w16sdtdh="http://schemas.microsoft.com/office/word/2020/wordml/sdtdatahash" xmlns:w16sdtfl="http://schemas.microsoft.com/office/word/2024/wordml/sdtformatlock" xmlns:w16se="http://schemas.microsoft.com/office/word/2015/wordml/symex" xmlns:wpg="http://schemas.microsoft.com/office/word/2010/wordprocessingGroup" xmlns:wpi="http://schemas.microsoft.com/office/word/2010/wordprocessingInk" xmlns:wne="http://schemas.microsoft.com/office/word/2006/wordml" xmlns:wps="http://schemas.microsoft.com/office/word/2010/wordprocessingShape" mc:Ignorable="w14 w15 w16se w16cid w16 w16cex w16sdtdh w16sdtfl w16du wp14">
   <w:footnote w:type="separator" w:id="-1">
     <w:p>
       <w:pPr>
@@ -1154,7 +1446,7 @@
 </file>
 
 <file path=word/header1.xml><?xml version="1.0" encoding="utf-8"?>
-<w:hdr xmlns:wpc="http://schemas.microsoft.com/office/word/2010/wordprocessingCanvas" xmlns:cx="http://schemas.microsoft.com/office/drawing/2014/chartex" xmlns:cx1="http://schemas.microsoft.com/office/drawing/2015/9/8/chartex" xmlns:cx2="http://schemas.microsoft.com/office/drawing/2015/10/21/chartex" xmlns:cx3="http://schemas.microsoft.com/office/drawing/2016/5/9/chartex" xmlns:cx4="http://schemas.microsoft.com/office/drawing/2016/5/10/chartex" xmlns:cx5="http://schemas.microsoft.com/office/drawing/2016/5/11/chartex" xmlns:cx6="http://schemas.microsoft.com/office/drawing/2016/5/12/chartex" xmlns:cx7="http://schemas.microsoft.com/office/drawing/2016/5/13/chartex" xmlns:cx8="http://schemas.microsoft.com/office/drawing/2016/5/14/chartex" xmlns:mc="http://schemas.openxmlformats.org/markup-compatibility/2006" xmlns:aink="http://schemas.microsoft.com/office/drawing/2016/ink" xmlns:am3d="http://schemas.microsoft.com/office/drawing/2017/model3d" xmlns:o="urn:schemas-microsoft-com:office:office" xmlns:oel="http://schemas.microsoft.com/office/2019/extlst" xmlns:r="http://schemas.openxmlformats.org/officeDocument/2006/relationships" xmlns:m="http://schemas.openxmlformats.org/officeDocument/2006/math" xmlns:v="urn:schemas-microsoft-com:vml" xmlns:wp14="http://schemas.microsoft.com/office/word/2010/wordprocessingDrawing" xmlns:wp="http://schemas.openxmlformats.org/drawingml/2006/wordprocessingDrawing" xmlns:w10="urn:schemas-microsoft-com:office:word" xmlns:w="http://schemas.openxmlformats.org/wordprocessingml/2006/main" xmlns:w14="http://schemas.microsoft.com/office/word/2010/wordml" xmlns:w15="http://schemas.microsoft.com/office/word/2012/wordml" xmlns:w16cex="http://schemas.microsoft.com/office/word/2018/wordml/cex" xmlns:w16cid="http://schemas.microsoft.com/office/word/2016/wordml/cid" xmlns:w16="http://schemas.microsoft.com/office/word/2018/wordml" xmlns:w16du="http://schemas.microsoft.com/office/word/2023/wordml/word16du" xmlns:w16sdtdh="http://schemas.microsoft.com/office/word/2020/wordml/sdtdatahash" xmlns:w16se="http://schemas.microsoft.com/office/word/2015/wordml/symex" xmlns:wpg="http://schemas.microsoft.com/office/word/2010/wordprocessingGroup" xmlns:wpi="http://schemas.microsoft.com/office/word/2010/wordprocessingInk" xmlns:wne="http://schemas.microsoft.com/office/word/2006/wordml" xmlns:wps="http://schemas.microsoft.com/office/word/2010/wordprocessingShape" mc:Ignorable="w14 w15 w16se w16cid w16 w16cex w16sdtdh w16du wp14">
+<w:hdr xmlns:wpc="http://schemas.microsoft.com/office/word/2010/wordprocessingCanvas" xmlns:cx="http://schemas.microsoft.com/office/drawing/2014/chartex" xmlns:cx1="http://schemas.microsoft.com/office/drawing/2015/9/8/chartex" xmlns:cx2="http://schemas.microsoft.com/office/drawing/2015/10/21/chartex" xmlns:cx3="http://schemas.microsoft.com/office/drawing/2016/5/9/chartex" xmlns:cx4="http://schemas.microsoft.com/office/drawing/2016/5/10/chartex" xmlns:cx5="http://schemas.microsoft.com/office/drawing/2016/5/11/chartex" xmlns:cx6="http://schemas.microsoft.com/office/drawing/2016/5/12/chartex" xmlns:cx7="http://schemas.microsoft.com/office/drawing/2016/5/13/chartex" xmlns:cx8="http://schemas.microsoft.com/office/drawing/2016/5/14/chartex" xmlns:mc="http://schemas.openxmlformats.org/markup-compatibility/2006" xmlns:aink="http://schemas.microsoft.com/office/drawing/2016/ink" xmlns:am3d="http://schemas.microsoft.com/office/drawing/2017/model3d" xmlns:o="urn:schemas-microsoft-com:office:office" xmlns:oel="http://schemas.microsoft.com/office/2019/extlst" xmlns:r="http://schemas.openxmlformats.org/officeDocument/2006/relationships" xmlns:m="http://schemas.openxmlformats.org/officeDocument/2006/math" xmlns:v="urn:schemas-microsoft-com:vml" xmlns:wp14="http://schemas.microsoft.com/office/word/2010/wordprocessingDrawing" xmlns:wp="http://schemas.openxmlformats.org/drawingml/2006/wordprocessingDrawing" xmlns:w10="urn:schemas-microsoft-com:office:word" xmlns:w="http://schemas.openxmlformats.org/wordprocessingml/2006/main" xmlns:w14="http://schemas.microsoft.com/office/word/2010/wordml" xmlns:w15="http://schemas.microsoft.com/office/word/2012/wordml" xmlns:w16cex="http://schemas.microsoft.com/office/word/2018/wordml/cex" xmlns:w16cid="http://schemas.microsoft.com/office/word/2016/wordml/cid" xmlns:w16="http://schemas.microsoft.com/office/word/2018/wordml" xmlns:w16du="http://schemas.microsoft.com/office/word/2023/wordml/word16du" xmlns:w16sdtdh="http://schemas.microsoft.com/office/word/2020/wordml/sdtdatahash" xmlns:w16sdtfl="http://schemas.microsoft.com/office/word/2024/wordml/sdtformatlock" xmlns:w16se="http://schemas.microsoft.com/office/word/2015/wordml/symex" xmlns:wpg="http://schemas.microsoft.com/office/word/2010/wordprocessingGroup" xmlns:wpi="http://schemas.microsoft.com/office/word/2010/wordprocessingInk" xmlns:wne="http://schemas.microsoft.com/office/word/2006/wordml" xmlns:wps="http://schemas.microsoft.com/office/word/2010/wordprocessingShape" mc:Ignorable="w14 w15 w16se w16cid w16 w16cex w16sdtdh w16sdtfl w16du wp14">
   <w:p>
     <w:pPr>
       <w:pStyle w:val="Header"/>
@@ -1290,7 +1582,7 @@
 </file>
 
 <file path=word/styles.xml><?xml version="1.0" encoding="utf-8"?>
-<w:styles xmlns:mc="http://schemas.openxmlformats.org/markup-compatibility/2006" xmlns:r="http://schemas.openxmlformats.org/officeDocument/2006/relationships" xmlns:w="http://schemas.openxmlformats.org/wordprocessingml/2006/main" xmlns:w14="http://schemas.microsoft.com/office/word/2010/wordml" xmlns:w15="http://schemas.microsoft.com/office/word/2012/wordml" xmlns:w16cex="http://schemas.microsoft.com/office/word/2018/wordml/cex" xmlns:w16cid="http://schemas.microsoft.com/office/word/2016/wordml/cid" xmlns:w16="http://schemas.microsoft.com/office/word/2018/wordml" xmlns:w16du="http://schemas.microsoft.com/office/word/2023/wordml/word16du" xmlns:w16sdtdh="http://schemas.microsoft.com/office/word/2020/wordml/sdtdatahash" xmlns:w16se="http://schemas.microsoft.com/office/word/2015/wordml/symex" mc:Ignorable="w14 w15 w16se w16cid w16 w16cex w16sdtdh w16du">
+<w:styles xmlns:mc="http://schemas.openxmlformats.org/markup-compatibility/2006" xmlns:r="http://schemas.openxmlformats.org/officeDocument/2006/relationships" xmlns:w="http://schemas.openxmlformats.org/wordprocessingml/2006/main" xmlns:w14="http://schemas.microsoft.com/office/word/2010/wordml" xmlns:w15="http://schemas.microsoft.com/office/word/2012/wordml" xmlns:w16cex="http://schemas.microsoft.com/office/word/2018/wordml/cex" xmlns:w16cid="http://schemas.microsoft.com/office/word/2016/wordml/cid" xmlns:w16="http://schemas.microsoft.com/office/word/2018/wordml" xmlns:w16du="http://schemas.microsoft.com/office/word/2023/wordml/word16du" xmlns:w16sdtdh="http://schemas.microsoft.com/office/word/2020/wordml/sdtdatahash" xmlns:w16sdtfl="http://schemas.microsoft.com/office/word/2024/wordml/sdtformatlock" xmlns:w16se="http://schemas.microsoft.com/office/word/2015/wordml/symex" mc:Ignorable="w14 w15 w16se w16cid w16 w16cex w16sdtdh w16sdtfl w16du">
   <w:docDefaults>
     <w:rPrDefault>
       <w:rPr>
@@ -1892,6 +2184,7 @@
   <w:style w:type="character" w:default="1" w:styleId="DefaultParagraphFont">
     <w:name w:val="Default Paragraph Font"/>
     <w:uiPriority w:val="1"/>
+    <w:semiHidden/>
     <w:unhideWhenUsed/>
   </w:style>
   <w:style w:type="table" w:default="1" w:styleId="TableNormal">

</xml_diff>

<commit_message>
Added cables count to the export table
</commit_message>
<xml_diff>
--- a/TraysFastUpdate/wwwroot/ReportMacroTemplate_MV.docx
+++ b/TraysFastUpdate/wwwroot/ReportMacroTemplate_MV.docx
@@ -33,15 +33,7 @@
         <w:jc w:val="center"/>
       </w:pPr>
       <w:r>
-        <w:t>Cable tray name: {</w:t>
-      </w:r>
-      <w:proofErr w:type="spellStart"/>
-      <w:r>
-        <w:t>TrayName</w:t>
-      </w:r>
-      <w:proofErr w:type="spellEnd"/>
-      <w:r>
-        <w:t>}</w:t>
+        <w:t>Cable tray name: {TrayName}</w:t>
       </w:r>
     </w:p>
     <w:p/>
@@ -57,35 +49,7 @@
         <w:rPr>
           <w:color w:val="000000" w:themeColor="text1"/>
         </w:rPr>
-        <w:t xml:space="preserve">Cable tray type: </w:t>
-      </w:r>
-      <w:proofErr w:type="spellStart"/>
-      <w:r>
-        <w:rPr>
-          <w:color w:val="000000" w:themeColor="text1"/>
-        </w:rPr>
-        <w:t>Niedax</w:t>
-      </w:r>
-      <w:proofErr w:type="spellEnd"/>
-      <w:r>
-        <w:rPr>
-          <w:color w:val="000000" w:themeColor="text1"/>
-        </w:rPr>
-        <w:t xml:space="preserve"> {</w:t>
-      </w:r>
-      <w:proofErr w:type="spellStart"/>
-      <w:r>
-        <w:rPr>
-          <w:color w:val="000000" w:themeColor="text1"/>
-        </w:rPr>
-        <w:t>TrayType</w:t>
-      </w:r>
-      <w:proofErr w:type="spellEnd"/>
-      <w:r>
-        <w:rPr>
-          <w:color w:val="000000" w:themeColor="text1"/>
-        </w:rPr>
-        <w:t>}</w:t>
+        <w:t>Cable tray type: Niedax {TrayType}</w:t>
       </w:r>
     </w:p>
     <w:p>
@@ -100,21 +64,7 @@
         <w:rPr>
           <w:color w:val="000000" w:themeColor="text1"/>
         </w:rPr>
-        <w:t>Cable tray purpose: {</w:t>
-      </w:r>
-      <w:proofErr w:type="spellStart"/>
-      <w:r>
-        <w:rPr>
-          <w:color w:val="000000" w:themeColor="text1"/>
-        </w:rPr>
-        <w:t>TrayPurpose</w:t>
-      </w:r>
-      <w:proofErr w:type="spellEnd"/>
-      <w:r>
-        <w:rPr>
-          <w:color w:val="000000" w:themeColor="text1"/>
-        </w:rPr>
-        <w:t>}</w:t>
+        <w:t>Cable tray purpose: {TrayPurpose}</w:t>
       </w:r>
     </w:p>
     <w:p/>
@@ -131,31 +81,7 @@
         <w:ind w:firstLine="720"/>
       </w:pPr>
       <w:r>
-        <w:t>Height: {</w:t>
-      </w:r>
-      <w:proofErr w:type="spellStart"/>
-      <w:r>
-        <w:t>TrayHeight</w:t>
-      </w:r>
-      <w:proofErr w:type="spellEnd"/>
-      <w:r>
-        <w:t>} [mm], Width: {</w:t>
-      </w:r>
-      <w:proofErr w:type="spellStart"/>
-      <w:r>
-        <w:t>TrayWidth</w:t>
-      </w:r>
-      <w:proofErr w:type="spellEnd"/>
-      <w:r>
-        <w:t>} [mm], Length: {</w:t>
-      </w:r>
-      <w:proofErr w:type="spellStart"/>
-      <w:r>
-        <w:t>TrayLength</w:t>
-      </w:r>
-      <w:proofErr w:type="spellEnd"/>
-      <w:r>
-        <w:t>} [mm],</w:t>
+        <w:t>Height: {TrayHeight} [mm], Width: {TrayWidth} [mm], Length: {TrayLength} [mm],</w:t>
       </w:r>
     </w:p>
     <w:p>
@@ -163,61 +89,7 @@
         <w:ind w:firstLine="720"/>
       </w:pPr>
       <w:r>
-        <w:t>Weight: {</w:t>
-      </w:r>
-      <w:proofErr w:type="spellStart"/>
-      <w:r>
-        <w:t>TrayWeight</w:t>
-      </w:r>
-      <w:proofErr w:type="spellEnd"/>
-      <w:r>
-        <w:t>} [kg/m],</w:t>
-      </w:r>
-    </w:p>
-    <w:p>
-      <w:pPr>
-        <w:pStyle w:val="Heading1"/>
-      </w:pPr>
-      <w:r>
-        <w:t>Cable tray mounting accessories:</w:t>
-      </w:r>
-    </w:p>
-    <w:p>
-      <w:pPr>
-        <w:pStyle w:val="Heading2"/>
-      </w:pPr>
-      <w:r>
-        <w:t>Supports:</w:t>
-      </w:r>
-    </w:p>
-    <w:p>
-      <w:r>
-        <w:tab/>
-        <w:t>Count: {</w:t>
-      </w:r>
-      <w:proofErr w:type="spellStart"/>
-      <w:r>
-        <w:t>SupportsCount</w:t>
-      </w:r>
-      <w:proofErr w:type="spellEnd"/>
-      <w:r>
-        <w:t xml:space="preserve">}, </w:t>
-      </w:r>
-    </w:p>
-    <w:p>
-      <w:pPr>
-        <w:ind w:firstLine="720"/>
-      </w:pPr>
-      <w:r>
-        <w:t>Weight per piece: {</w:t>
-      </w:r>
-      <w:proofErr w:type="spellStart"/>
-      <w:r>
-        <w:t>SupportWeight</w:t>
-      </w:r>
-      <w:proofErr w:type="spellEnd"/>
-      <w:r>
-        <w:t>} [kg]</w:t>
+        <w:t>Weight: {TrayWeight} [kg/m],</w:t>
       </w:r>
     </w:p>
     <w:p>
@@ -236,15 +108,7 @@
     </w:p>
     <w:p>
       <w:r>
-        <w:t>{</w:t>
-      </w:r>
-      <w:proofErr w:type="spellStart"/>
-      <w:r>
-        <w:t>CablesTable</w:t>
-      </w:r>
-      <w:proofErr w:type="spellEnd"/>
-      <w:r>
-        <w:t>}</w:t>
+        <w:t>{CablesTable}</w:t>
       </w:r>
       <w:r>
         <w:br w:type="page"/>
@@ -270,42 +134,32 @@
     <w:p>
       <w:r>
         <w:tab/>
-        <w:t xml:space="preserve">The supports weight calculations depend on the distance between the supports based on the tray length and the count. For </w:t>
-      </w:r>
-      <w:r>
-        <w:t>“</w:t>
-      </w:r>
-      <w:r>
-        <w:t>{</w:t>
-      </w:r>
-      <w:proofErr w:type="spellStart"/>
-      <w:r>
-        <w:t>TrayType</w:t>
-      </w:r>
-      <w:proofErr w:type="spellEnd"/>
-      <w:r>
-        <w:t>}</w:t>
-      </w:r>
-      <w:r>
-        <w:t>”</w:t>
-      </w:r>
-      <w:r>
-        <w:t xml:space="preserve"> type the maximal distance between two supports is {Distance} meters. For trays that the length is less than {Distance}</w:t>
-      </w:r>
-      <w:r>
-        <w:t xml:space="preserve"> meters</w:t>
-      </w:r>
-      <w:r>
-        <w:t>,</w:t>
-      </w:r>
-      <w:r>
-        <w:t xml:space="preserve"> we have 2 pieces of supports. For trays that the length is bigger than 20% from the base {Distance}</w:t>
-      </w:r>
-      <w:r>
-        <w:t xml:space="preserve"> meters</w:t>
-      </w:r>
-      <w:r>
-        <w:t>, there is additional support.</w:t>
+      </w:r>
+      <w:r>
+        <w:tab/>
+        <w:t>The supports weight calculations depend on the distance between the supports based on the tray length and the count. For “</w:t>
+      </w:r>
+      <w:r>
+        <w:t>{TrayType}</w:t>
+      </w:r>
+      <w:r>
+        <w:t>” type the maximal distance between two supports is {Distance} meters. For trays that the length is less than {Distance} meters, we have 2 pieces of supports. For trays that the length is bigger than 20% from the base {Distance} meters, there is additional support.</w:t>
+      </w:r>
+    </w:p>
+    <w:p>
+      <w:pPr>
+        <w:jc w:val="center"/>
+      </w:pPr>
+      <w:r>
+        <w:t>Supports count: {SupportsCount},</w:t>
+      </w:r>
+    </w:p>
+    <w:p>
+      <w:pPr>
+        <w:jc w:val="center"/>
+      </w:pPr>
+      <w:r>
+        <w:t>Weight per piece: {SupportWeight} [kg]</w:t>
       </w:r>
     </w:p>
     <w:p>
@@ -322,15 +176,7 @@
         <w:jc w:val="center"/>
       </w:pPr>
       <w:r>
-        <w:t>Supports total weight: {</w:t>
-      </w:r>
-      <w:proofErr w:type="spellStart"/>
-      <w:r>
-        <w:t>SuppTotalWeight</w:t>
-      </w:r>
-      <w:proofErr w:type="spellEnd"/>
-      <w:r>
-        <w:t xml:space="preserve">} </w:t>
+        <w:t xml:space="preserve">Supports total weight: {SuppTotalWeight} </w:t>
       </w:r>
     </w:p>
     <w:p>
@@ -344,15 +190,7 @@
         <w:jc w:val="center"/>
       </w:pPr>
       <w:r>
-        <w:t>Supports weight load per meter: {</w:t>
-      </w:r>
-      <w:proofErr w:type="spellStart"/>
-      <w:r>
-        <w:t>SuppWeightPerMeter</w:t>
-      </w:r>
-      <w:proofErr w:type="spellEnd"/>
-      <w:r>
-        <w:t>}</w:t>
+        <w:t>Supports weight load per meter: {SuppWeightPerMeter}</w:t>
       </w:r>
     </w:p>
     <w:p>
@@ -390,15 +228,7 @@
         <w:t>Tray weight l</w:t>
       </w:r>
       <w:r>
-        <w:t>oad per meter: {</w:t>
-      </w:r>
-      <w:proofErr w:type="spellStart"/>
-      <w:r>
-        <w:t>TrayLoadPerMeter</w:t>
-      </w:r>
-      <w:proofErr w:type="spellEnd"/>
-      <w:r>
-        <w:t>}</w:t>
+        <w:t>oad per meter: {TrayLoadPerMeter}</w:t>
       </w:r>
     </w:p>
     <w:p>
@@ -417,15 +247,7 @@
         <w:t xml:space="preserve">Tray total own weight: </w:t>
       </w:r>
       <w:r>
-        <w:t>{</w:t>
-      </w:r>
-      <w:proofErr w:type="spellStart"/>
-      <w:r>
-        <w:t>TrayWeightCalcs</w:t>
-      </w:r>
-      <w:proofErr w:type="spellEnd"/>
-      <w:r>
-        <w:t>}</w:t>
+        <w:t>{TrayWeightCalcs}</w:t>
       </w:r>
     </w:p>
     <w:p>
@@ -460,36 +282,16 @@
         <w:t xml:space="preserve"> </w:t>
       </w:r>
       <w:r>
-        <w:t>{</w:t>
-      </w:r>
-      <w:proofErr w:type="spellStart"/>
-      <w:r>
-        <w:t>CablesWeightPerMeter</w:t>
-      </w:r>
-      <w:proofErr w:type="spellEnd"/>
-      <w:r>
-        <w:t>}</w:t>
+        <w:t>{CablesWeightPerMeter}</w:t>
       </w:r>
     </w:p>
     <w:p>
       <w:pPr>
         <w:ind w:firstLine="720"/>
       </w:pPr>
-      <w:proofErr w:type="gramStart"/>
-      <w:r>
-        <w:t>Total</w:t>
-      </w:r>
-      <w:proofErr w:type="gramEnd"/>
-      <w:r>
-        <w:t xml:space="preserve"> weight of all the cables on the tray is the sum of the </w:t>
-      </w:r>
-      <w:proofErr w:type="gramStart"/>
-      <w:r>
-        <w:t>cables</w:t>
-      </w:r>
-      <w:proofErr w:type="gramEnd"/>
-      <w:r>
-        <w:t xml:space="preserve"> weights. </w:t>
+      <w:r>
+        <w:lastRenderedPageBreak/>
+        <w:t xml:space="preserve">Total weight of all the cables on the tray is the sum of the cables weights. </w:t>
       </w:r>
     </w:p>
     <w:p>
@@ -500,15 +302,7 @@
         <w:t xml:space="preserve">Total weight on the tray: </w:t>
       </w:r>
       <w:r>
-        <w:t>{</w:t>
-      </w:r>
-      <w:proofErr w:type="spellStart"/>
-      <w:r>
-        <w:t>CablesWeightCalculations</w:t>
-      </w:r>
-      <w:proofErr w:type="spellEnd"/>
-      <w:r>
-        <w:t>}</w:t>
+        <w:t>{CablesWeightCalculations}</w:t>
       </w:r>
     </w:p>
     <w:p>
@@ -516,7 +310,6 @@
         <w:pStyle w:val="Heading2"/>
       </w:pPr>
       <w:r>
-        <w:lastRenderedPageBreak/>
         <w:t>Total weight:</w:t>
       </w:r>
     </w:p>
@@ -534,15 +327,7 @@
         <w:t>per meter:</w:t>
       </w:r>
       <w:r>
-        <w:t xml:space="preserve"> {</w:t>
-      </w:r>
-      <w:proofErr w:type="spellStart"/>
-      <w:r>
-        <w:t>TotalPerPoint</w:t>
-      </w:r>
-      <w:proofErr w:type="spellEnd"/>
-      <w:r>
-        <w:t>}</w:t>
+        <w:t xml:space="preserve"> {TotalPerPoint}</w:t>
       </w:r>
     </w:p>
     <w:p>
@@ -553,15 +338,7 @@
         <w:t xml:space="preserve">Total weight: </w:t>
       </w:r>
       <w:r>
-        <w:t>{</w:t>
-      </w:r>
-      <w:proofErr w:type="spellStart"/>
-      <w:r>
-        <w:t>TotalCalc</w:t>
-      </w:r>
-      <w:proofErr w:type="spellEnd"/>
-      <w:r>
-        <w:t>}</w:t>
+        <w:t>{TotalCalc}</w:t>
       </w:r>
     </w:p>
     <w:p/>
@@ -570,15 +347,7 @@
         <w:jc w:val="center"/>
       </w:pPr>
       <w:r>
-        <w:t>{</w:t>
-      </w:r>
-      <w:proofErr w:type="spellStart"/>
-      <w:r>
-        <w:t>DiagramTrayPic</w:t>
-      </w:r>
-      <w:proofErr w:type="spellEnd"/>
-      <w:r>
-        <w:t>}</w:t>
+        <w:t>{DiagramTrayPic}</w:t>
       </w:r>
     </w:p>
     <w:p>
@@ -653,15 +422,7 @@
         <w:t>All trays “</w:t>
       </w:r>
       <w:r>
-        <w:t>{</w:t>
-      </w:r>
-      <w:proofErr w:type="spellStart"/>
-      <w:r>
-        <w:t>TrayType</w:t>
-      </w:r>
-      <w:proofErr w:type="spellEnd"/>
-      <w:r>
-        <w:t>}</w:t>
+        <w:t>{TrayType}</w:t>
       </w:r>
       <w:r>
         <w:t xml:space="preserve">” type are ladder type trays. </w:t>
@@ -691,15 +452,7 @@
         <w:jc w:val="center"/>
       </w:pPr>
       <w:r>
-        <w:t>{</w:t>
-      </w:r>
-      <w:proofErr w:type="spellStart"/>
-      <w:r>
-        <w:t>TrayPicture</w:t>
-      </w:r>
-      <w:proofErr w:type="spellEnd"/>
-      <w:r>
-        <w:t>}</w:t>
+        <w:t>{TrayPicture}</w:t>
       </w:r>
     </w:p>
     <w:p>
@@ -723,15 +476,7 @@
         <w:ind w:firstLine="720"/>
       </w:pPr>
       <w:r>
-        <w:t>Tray board height is {</w:t>
-      </w:r>
-      <w:proofErr w:type="spellStart"/>
-      <w:r>
-        <w:t>TrayHeight</w:t>
-      </w:r>
-      <w:proofErr w:type="spellEnd"/>
-      <w:r>
-        <w:t xml:space="preserve">} [mm], but the </w:t>
+        <w:t xml:space="preserve">Tray board height is {TrayHeight} [mm], but the </w:t>
       </w:r>
       <w:r>
         <w:t>C-profiles</w:t>
@@ -743,23 +488,7 @@
         <w:t>y</w:t>
       </w:r>
       <w:r>
-        <w:t xml:space="preserve"> a part of the volume space. So, the useful height for the tray is {</w:t>
-      </w:r>
-      <w:proofErr w:type="spellStart"/>
-      <w:r>
-        <w:t>TrayHeight</w:t>
-      </w:r>
-      <w:proofErr w:type="spellEnd"/>
-      <w:r>
-        <w:t>} – 15 = {</w:t>
-      </w:r>
-      <w:proofErr w:type="spellStart"/>
-      <w:r>
-        <w:t>TrayHeightFormula</w:t>
-      </w:r>
-      <w:proofErr w:type="spellEnd"/>
-      <w:r>
-        <w:t xml:space="preserve">} [mm]. </w:t>
+        <w:t xml:space="preserve"> a part of the volume space. So, the useful height for the tray is {TrayHeight} – 15 = {TrayHeightFormula} [mm]. </w:t>
       </w:r>
       <w:r>
         <w:t xml:space="preserve">Medium voltage cables are laid and grouped in </w:t>
@@ -889,15 +618,7 @@
         <w:t>.</w:t>
       </w:r>
       <w:r>
-        <w:t xml:space="preserve"> Between parallel laid power cables minimum distances </w:t>
-      </w:r>
-      <w:proofErr w:type="gramStart"/>
-      <w:r>
-        <w:t>have to</w:t>
-      </w:r>
-      <w:proofErr w:type="gramEnd"/>
-      <w:r>
-        <w:t xml:space="preserve"> be complied with along the entire laying distance (except for building-pass-through / penetrations). Power cables laid in parallel shall have the same cable lengths. A maximum cable length difference of 3% can be accepted if properly considered in cable dimensioning (de-rating).</w:t>
+        <w:t xml:space="preserve"> Between parallel laid power cables minimum distances have to be complied with along the entire laying distance (except for building-pass-through / penetrations). Power cables laid in parallel shall have the same cable lengths. A maximum cable length difference of 3% can be accepted if properly considered in cable dimensioning (de-rating).</w:t>
       </w:r>
       <w:r>
         <w:t xml:space="preserve"> No free space is considered.</w:t>
@@ -918,7 +639,7 @@
         </w:rPr>
         <w:lastRenderedPageBreak/>
         <w:drawing>
-          <wp:inline distT="0" distB="0" distL="0" distR="0" wp14:anchorId="66C12839" wp14:editId="2B33CB64">
+          <wp:inline distT="0" distB="0" distL="0" distR="0" wp14:anchorId="66C12839" wp14:editId="6B35D988">
             <wp:extent cx="6181725" cy="2653030"/>
             <wp:effectExtent l="0" t="0" r="9525" b="0"/>
             <wp:docPr id="1518425109" name="Picture 2"/>
@@ -1004,6 +725,22 @@
           <w:szCs w:val="16"/>
         </w:rPr>
       </w:pPr>
+      <w:r>
+        <w:rPr>
+          <w:sz w:val="16"/>
+          <w:szCs w:val="16"/>
+        </w:rPr>
+        <w:br w:type="page"/>
+      </w:r>
+    </w:p>
+    <w:p>
+      <w:pPr>
+        <w:jc w:val="center"/>
+      </w:pPr>
+      <w:r>
+        <w:lastRenderedPageBreak/>
+        <w:t>{FillPicture}</w:t>
+      </w:r>
     </w:p>
     <w:sectPr>
       <w:headerReference w:type="default" r:id="rId9"/>
@@ -1126,15 +863,7 @@
             </w:tabs>
           </w:pPr>
           <w:r>
-            <w:t xml:space="preserve"> DATE: {</w:t>
-          </w:r>
-          <w:proofErr w:type="spellStart"/>
-          <w:r>
-            <w:t>TodayDate</w:t>
-          </w:r>
-          <w:proofErr w:type="spellEnd"/>
-          <w:r>
-            <w:t>}</w:t>
+            <w:t xml:space="preserve"> DATE: {TodayDate}</w:t>
           </w:r>
         </w:p>
       </w:tc>
@@ -1154,15 +883,7 @@
             </w:tabs>
           </w:pPr>
           <w:r>
-            <w:t>SHEET: Cable tray calculations - {</w:t>
-          </w:r>
-          <w:proofErr w:type="spellStart"/>
-          <w:r>
-            <w:t>TrayName</w:t>
-          </w:r>
-          <w:proofErr w:type="spellEnd"/>
-          <w:r>
-            <w:t>}</w:t>
+            <w:t>SHEET: Cable tray calculations - {TrayName}</w:t>
           </w:r>
         </w:p>
       </w:tc>
@@ -1205,15 +926,7 @@
             <w:t xml:space="preserve"> </w:t>
           </w:r>
           <w:r>
-            <w:t>{</w:t>
-          </w:r>
-          <w:proofErr w:type="spellStart"/>
-          <w:r>
-            <w:t>DocNo</w:t>
-          </w:r>
-          <w:proofErr w:type="spellEnd"/>
-          <w:r>
-            <w:t>}</w:t>
+            <w:t>{DocNo}</w:t>
           </w:r>
         </w:p>
       </w:tc>
@@ -1236,15 +949,7 @@
             <w:t xml:space="preserve"> </w:t>
           </w:r>
           <w:r>
-            <w:t>{</w:t>
-          </w:r>
-          <w:proofErr w:type="spellStart"/>
-          <w:r>
-            <w:t>DocType</w:t>
-          </w:r>
-          <w:proofErr w:type="spellEnd"/>
-          <w:r>
-            <w:t>}</w:t>
+            <w:t>{DocType}</w:t>
           </w:r>
         </w:p>
       </w:tc>
@@ -1261,15 +966,7 @@
             </w:tabs>
           </w:pPr>
           <w:r>
-            <w:t>DOC. PART: {</w:t>
-          </w:r>
-          <w:proofErr w:type="spellStart"/>
-          <w:r>
-            <w:t>DocPart</w:t>
-          </w:r>
-          <w:proofErr w:type="spellEnd"/>
-          <w:r>
-            <w:t>}</w:t>
+            <w:t>DOC. PART: {DocPart}</w:t>
           </w:r>
         </w:p>
       </w:tc>
@@ -1292,15 +989,7 @@
             <w:t xml:space="preserve"> </w:t>
           </w:r>
           <w:r>
-            <w:t>{</w:t>
-          </w:r>
-          <w:proofErr w:type="spellStart"/>
-          <w:r>
-            <w:t>RevNo</w:t>
-          </w:r>
-          <w:proofErr w:type="spellEnd"/>
-          <w:r>
-            <w:t>}</w:t>
+            <w:t>{RevNo}</w:t>
           </w:r>
         </w:p>
       </w:tc>
@@ -2184,7 +1873,6 @@
   <w:style w:type="character" w:default="1" w:styleId="DefaultParagraphFont">
     <w:name w:val="Default Paragraph Font"/>
     <w:uiPriority w:val="1"/>
-    <w:semiHidden/>
     <w:unhideWhenUsed/>
   </w:style>
   <w:style w:type="table" w:default="1" w:styleId="TableNormal">

</xml_diff>